<commit_message>
Actualizacion Documentacion Diagramas de Actividades y Secuencia v2
</commit_message>
<xml_diff>
--- a/Documentacion/Diagrama de Secuencia y actividades/Diagrama de Actividades - Secuencia-V1.0.docx
+++ b/Documentacion/Diagrama de Secuencia y actividades/Diagrama de Actividades - Secuencia-V1.0.docx
@@ -182,34 +182,17 @@
           <w:bCs/>
         </w:rPr>
       </w:pPr>
-      <w:proofErr w:type="spellStart"/>
       <w:r>
         <w:rPr>
           <w:b/>
           <w:bCs/>
         </w:rPr>
-        <w:t>Login</w:t>
-      </w:r>
-      <w:proofErr w:type="spellEnd"/>
-      <w:r>
-        <w:rPr>
-          <w:b/>
-          <w:bCs/>
-        </w:rPr>
-        <w:t xml:space="preserve"> de Usuario</w:t>
+        <w:t>Login de Usuario</w:t>
       </w:r>
     </w:p>
     <w:p>
       <w:r>
-        <w:t xml:space="preserve">El proceso de </w:t>
-      </w:r>
-      <w:proofErr w:type="spellStart"/>
-      <w:r>
-        <w:t>login</w:t>
-      </w:r>
-      <w:proofErr w:type="spellEnd"/>
-      <w:r>
-        <w:t xml:space="preserve"> de usuario comienza cuando el usuario abre la página de inicio de sesión. Luego, ingresa su correo electrónico y contraseña en el formulario correspondiente. El sistema valida las credenciales proporcionadas. Si las credenciales son válidas, el usuario es autenticado, se genera una sesión y es redirigido a la página principal del sistema.</w:t>
+        <w:t>El proceso de login de usuario comienza cuando el usuario abre la página de inicio de sesión. Luego, ingresa su correo electrónico y contraseña en el formulario correspondiente. El sistema valida las credenciales proporcionadas. Si las credenciales son válidas, el usuario es autenticado, se genera una sesión y es redirigido a la página principal del sistema.</w:t>
       </w:r>
     </w:p>
     <w:p/>
@@ -287,13 +270,8 @@
         </w:r>
       </w:fldSimple>
       <w:r>
-        <w:t xml:space="preserve">. </w:t>
+        <w:t>. Login</w:t>
       </w:r>
-      <w:proofErr w:type="spellStart"/>
-      <w:r>
-        <w:t>Login</w:t>
-      </w:r>
-      <w:proofErr w:type="spellEnd"/>
     </w:p>
     <w:p>
       <w:r>
@@ -449,13 +427,8 @@
         </w:r>
       </w:fldSimple>
       <w:r>
-        <w:t xml:space="preserve">. </w:t>
+        <w:t>. RecuperaciónPassword</w:t>
       </w:r>
-      <w:proofErr w:type="spellStart"/>
-      <w:r>
-        <w:t>RecuperaciónPassword</w:t>
-      </w:r>
-      <w:proofErr w:type="spellEnd"/>
     </w:p>
     <w:p>
       <w:r>
@@ -1495,13 +1468,7 @@
     </w:p>
     <w:p>
       <w:r>
-        <w:t xml:space="preserve">Diagrama de </w:t>
-      </w:r>
-      <w:r>
-        <w:t>Secuencia</w:t>
-      </w:r>
-      <w:r>
-        <w:t>-Auditoria</w:t>
+        <w:t>Diagrama de Secuencia-Auditoria</w:t>
       </w:r>
     </w:p>
     <w:p>
@@ -1573,7 +1540,7 @@
           <w:noProof/>
         </w:rPr>
         <w:drawing>
-          <wp:inline distT="0" distB="0" distL="0" distR="0" wp14:anchorId="3D62ED4B" wp14:editId="49A936EA">
+          <wp:inline distT="0" distB="0" distL="0" distR="0" wp14:anchorId="3D62ED4B" wp14:editId="3B8D3261">
             <wp:extent cx="6645910" cy="2071370"/>
             <wp:effectExtent l="0" t="0" r="2540" b="5080"/>
             <wp:docPr id="888283333" name="Picture 3" descr="PlantUML Diagram"/>
@@ -1624,13 +1591,7 @@
     </w:p>
     <w:p>
       <w:r>
-        <w:t xml:space="preserve">Diagrama de </w:t>
-      </w:r>
-      <w:r>
-        <w:t>Secuencia</w:t>
-      </w:r>
-      <w:r>
-        <w:t xml:space="preserve"> Carrito</w:t>
+        <w:t>Diagrama de Secuencia Carrito</w:t>
       </w:r>
     </w:p>
     <w:p>
@@ -1757,16 +1718,7 @@
     </w:p>
     <w:p>
       <w:r>
-        <w:t xml:space="preserve">Diagrama de </w:t>
-      </w:r>
-      <w:r>
-        <w:t>Secuencia</w:t>
-      </w:r>
-      <w:r>
-        <w:t xml:space="preserve"> </w:t>
-      </w:r>
-      <w:r>
-        <w:t>Categorías</w:t>
+        <w:t>Diagrama de Secuencia Categorías</w:t>
       </w:r>
     </w:p>
     <w:p>
@@ -1902,13 +1854,7 @@
     <w:p>
       <w:r>
         <w:lastRenderedPageBreak/>
-        <w:t xml:space="preserve">Diagrama de </w:t>
-      </w:r>
-      <w:r>
-        <w:t>Secuencia</w:t>
-      </w:r>
-      <w:r>
-        <w:t xml:space="preserve"> Devoluciones</w:t>
+        <w:t>Diagrama de Secuencia Devoluciones</w:t>
       </w:r>
     </w:p>
     <w:p>
@@ -2112,13 +2058,8 @@
     </w:p>
     <w:p>
       <w:r>
-        <w:t xml:space="preserve">Diagrama de Actividades Método de </w:t>
+        <w:t>Diagrama de Actividades Método de Envio</w:t>
       </w:r>
-      <w:proofErr w:type="spellStart"/>
-      <w:r>
-        <w:t>Envio</w:t>
-      </w:r>
-      <w:proofErr w:type="spellEnd"/>
     </w:p>
     <w:p>
       <w:pPr>
@@ -2191,13 +2132,8 @@
     <w:p>
       <w:r>
         <w:lastRenderedPageBreak/>
-        <w:t xml:space="preserve">Diagrama de Secuencia Método de </w:t>
+        <w:t>Diagrama de Secuencia Método de Envio</w:t>
       </w:r>
-      <w:proofErr w:type="spellStart"/>
-      <w:r>
-        <w:t>Envio</w:t>
-      </w:r>
-      <w:proofErr w:type="spellEnd"/>
     </w:p>
     <w:p>
       <w:r>
@@ -2254,6 +2190,752 @@
         </w:drawing>
       </w:r>
     </w:p>
+    <w:p>
+      <w:r>
+        <w:t>Diagrama de Actividades Metodo de Pago</w:t>
+      </w:r>
+    </w:p>
+    <w:p>
+      <w:r>
+        <w:rPr>
+          <w:noProof/>
+        </w:rPr>
+        <w:drawing>
+          <wp:inline distT="0" distB="0" distL="0" distR="0" wp14:anchorId="31F0CFD3" wp14:editId="1462E26F">
+            <wp:extent cx="4572000" cy="2736215"/>
+            <wp:effectExtent l="0" t="0" r="0" b="6985"/>
+            <wp:docPr id="858359614" name="Picture 1" descr="PlantUML Diagram"/>
+            <wp:cNvGraphicFramePr>
+              <a:graphicFrameLocks xmlns:a="http://schemas.openxmlformats.org/drawingml/2006/main" noChangeAspect="1"/>
+            </wp:cNvGraphicFramePr>
+            <a:graphic xmlns:a="http://schemas.openxmlformats.org/drawingml/2006/main">
+              <a:graphicData uri="http://schemas.openxmlformats.org/drawingml/2006/picture">
+                <pic:pic xmlns:pic="http://schemas.openxmlformats.org/drawingml/2006/picture">
+                  <pic:nvPicPr>
+                    <pic:cNvPr id="0" name="Picture 2" descr="PlantUML Diagram"/>
+                    <pic:cNvPicPr>
+                      <a:picLocks noChangeAspect="1" noChangeArrowheads="1"/>
+                    </pic:cNvPicPr>
+                  </pic:nvPicPr>
+                  <pic:blipFill>
+                    <a:blip r:embed="rId37">
+                      <a:extLst>
+                        <a:ext uri="{28A0092B-C50C-407E-A947-70E740481C1C}">
+                          <a14:useLocalDpi xmlns:a14="http://schemas.microsoft.com/office/drawing/2010/main" val="0"/>
+                        </a:ext>
+                      </a:extLst>
+                    </a:blip>
+                    <a:srcRect/>
+                    <a:stretch>
+                      <a:fillRect/>
+                    </a:stretch>
+                  </pic:blipFill>
+                  <pic:spPr bwMode="auto">
+                    <a:xfrm>
+                      <a:off x="0" y="0"/>
+                      <a:ext cx="4572000" cy="2736215"/>
+                    </a:xfrm>
+                    <a:prstGeom prst="rect">
+                      <a:avLst/>
+                    </a:prstGeom>
+                    <a:noFill/>
+                    <a:ln>
+                      <a:noFill/>
+                    </a:ln>
+                  </pic:spPr>
+                </pic:pic>
+              </a:graphicData>
+            </a:graphic>
+          </wp:inline>
+        </w:drawing>
+      </w:r>
+    </w:p>
+    <w:p>
+      <w:r>
+        <w:t>Diagrama de Secuencia Método de pago</w:t>
+      </w:r>
+    </w:p>
+    <w:p>
+      <w:r>
+        <w:rPr>
+          <w:noProof/>
+        </w:rPr>
+        <w:lastRenderedPageBreak/>
+        <w:drawing>
+          <wp:inline distT="0" distB="0" distL="0" distR="0" wp14:anchorId="248EBF95" wp14:editId="1D60D3C5">
+            <wp:extent cx="5083810" cy="3268345"/>
+            <wp:effectExtent l="0" t="0" r="2540" b="8255"/>
+            <wp:docPr id="123425884" name="Picture 2" descr="PlantUML Diagram"/>
+            <wp:cNvGraphicFramePr>
+              <a:graphicFrameLocks xmlns:a="http://schemas.openxmlformats.org/drawingml/2006/main" noChangeAspect="1"/>
+            </wp:cNvGraphicFramePr>
+            <a:graphic xmlns:a="http://schemas.openxmlformats.org/drawingml/2006/main">
+              <a:graphicData uri="http://schemas.openxmlformats.org/drawingml/2006/picture">
+                <pic:pic xmlns:pic="http://schemas.openxmlformats.org/drawingml/2006/picture">
+                  <pic:nvPicPr>
+                    <pic:cNvPr id="0" name="Picture 4" descr="PlantUML Diagram"/>
+                    <pic:cNvPicPr>
+                      <a:picLocks noChangeAspect="1" noChangeArrowheads="1"/>
+                    </pic:cNvPicPr>
+                  </pic:nvPicPr>
+                  <pic:blipFill>
+                    <a:blip r:embed="rId38">
+                      <a:extLst>
+                        <a:ext uri="{28A0092B-C50C-407E-A947-70E740481C1C}">
+                          <a14:useLocalDpi xmlns:a14="http://schemas.microsoft.com/office/drawing/2010/main" val="0"/>
+                        </a:ext>
+                      </a:extLst>
+                    </a:blip>
+                    <a:srcRect/>
+                    <a:stretch>
+                      <a:fillRect/>
+                    </a:stretch>
+                  </pic:blipFill>
+                  <pic:spPr bwMode="auto">
+                    <a:xfrm>
+                      <a:off x="0" y="0"/>
+                      <a:ext cx="5083810" cy="3268345"/>
+                    </a:xfrm>
+                    <a:prstGeom prst="rect">
+                      <a:avLst/>
+                    </a:prstGeom>
+                    <a:noFill/>
+                    <a:ln>
+                      <a:noFill/>
+                    </a:ln>
+                  </pic:spPr>
+                </pic:pic>
+              </a:graphicData>
+            </a:graphic>
+          </wp:inline>
+        </w:drawing>
+      </w:r>
+    </w:p>
+    <w:p>
+      <w:r>
+        <w:t>Diagrama de Actividades Pedidos</w:t>
+      </w:r>
+    </w:p>
+    <w:p>
+      <w:r>
+        <w:rPr>
+          <w:noProof/>
+        </w:rPr>
+        <w:drawing>
+          <wp:inline distT="0" distB="0" distL="0" distR="0" wp14:anchorId="7FE53147" wp14:editId="23C0EE93">
+            <wp:extent cx="6645910" cy="3841115"/>
+            <wp:effectExtent l="0" t="0" r="2540" b="6985"/>
+            <wp:docPr id="2126632960" name="Picture 3" descr="PlantUML Diagram"/>
+            <wp:cNvGraphicFramePr>
+              <a:graphicFrameLocks xmlns:a="http://schemas.openxmlformats.org/drawingml/2006/main" noChangeAspect="1"/>
+            </wp:cNvGraphicFramePr>
+            <a:graphic xmlns:a="http://schemas.openxmlformats.org/drawingml/2006/main">
+              <a:graphicData uri="http://schemas.openxmlformats.org/drawingml/2006/picture">
+                <pic:pic xmlns:pic="http://schemas.openxmlformats.org/drawingml/2006/picture">
+                  <pic:nvPicPr>
+                    <pic:cNvPr id="0" name="Picture 6" descr="PlantUML Diagram"/>
+                    <pic:cNvPicPr>
+                      <a:picLocks noChangeAspect="1" noChangeArrowheads="1"/>
+                    </pic:cNvPicPr>
+                  </pic:nvPicPr>
+                  <pic:blipFill>
+                    <a:blip r:embed="rId39" cstate="print">
+                      <a:extLst>
+                        <a:ext uri="{28A0092B-C50C-407E-A947-70E740481C1C}">
+                          <a14:useLocalDpi xmlns:a14="http://schemas.microsoft.com/office/drawing/2010/main" val="0"/>
+                        </a:ext>
+                      </a:extLst>
+                    </a:blip>
+                    <a:srcRect/>
+                    <a:stretch>
+                      <a:fillRect/>
+                    </a:stretch>
+                  </pic:blipFill>
+                  <pic:spPr bwMode="auto">
+                    <a:xfrm>
+                      <a:off x="0" y="0"/>
+                      <a:ext cx="6645910" cy="3841115"/>
+                    </a:xfrm>
+                    <a:prstGeom prst="rect">
+                      <a:avLst/>
+                    </a:prstGeom>
+                    <a:noFill/>
+                    <a:ln>
+                      <a:noFill/>
+                    </a:ln>
+                  </pic:spPr>
+                </pic:pic>
+              </a:graphicData>
+            </a:graphic>
+          </wp:inline>
+        </w:drawing>
+      </w:r>
+    </w:p>
+    <w:p/>
+    <w:p/>
+    <w:p/>
+    <w:p/>
+    <w:p/>
+    <w:p>
+      <w:r>
+        <w:lastRenderedPageBreak/>
+        <w:t>Diagrama de Secuencias Pedidos</w:t>
+      </w:r>
+    </w:p>
+    <w:p>
+      <w:r>
+        <w:rPr>
+          <w:noProof/>
+        </w:rPr>
+        <w:drawing>
+          <wp:inline distT="0" distB="0" distL="0" distR="0" wp14:anchorId="6A7EF876" wp14:editId="78BC475E">
+            <wp:extent cx="6645910" cy="7860030"/>
+            <wp:effectExtent l="0" t="0" r="2540" b="7620"/>
+            <wp:docPr id="367253550" name="Picture 4" descr="PlantUML Diagram"/>
+            <wp:cNvGraphicFramePr>
+              <a:graphicFrameLocks xmlns:a="http://schemas.openxmlformats.org/drawingml/2006/main" noChangeAspect="1"/>
+            </wp:cNvGraphicFramePr>
+            <a:graphic xmlns:a="http://schemas.openxmlformats.org/drawingml/2006/main">
+              <a:graphicData uri="http://schemas.openxmlformats.org/drawingml/2006/picture">
+                <pic:pic xmlns:pic="http://schemas.openxmlformats.org/drawingml/2006/picture">
+                  <pic:nvPicPr>
+                    <pic:cNvPr id="0" name="Picture 8" descr="PlantUML Diagram"/>
+                    <pic:cNvPicPr>
+                      <a:picLocks noChangeAspect="1" noChangeArrowheads="1"/>
+                    </pic:cNvPicPr>
+                  </pic:nvPicPr>
+                  <pic:blipFill>
+                    <a:blip r:embed="rId40">
+                      <a:extLst>
+                        <a:ext uri="{28A0092B-C50C-407E-A947-70E740481C1C}">
+                          <a14:useLocalDpi xmlns:a14="http://schemas.microsoft.com/office/drawing/2010/main" val="0"/>
+                        </a:ext>
+                      </a:extLst>
+                    </a:blip>
+                    <a:srcRect/>
+                    <a:stretch>
+                      <a:fillRect/>
+                    </a:stretch>
+                  </pic:blipFill>
+                  <pic:spPr bwMode="auto">
+                    <a:xfrm>
+                      <a:off x="0" y="0"/>
+                      <a:ext cx="6645910" cy="7860030"/>
+                    </a:xfrm>
+                    <a:prstGeom prst="rect">
+                      <a:avLst/>
+                    </a:prstGeom>
+                    <a:noFill/>
+                    <a:ln>
+                      <a:noFill/>
+                    </a:ln>
+                  </pic:spPr>
+                </pic:pic>
+              </a:graphicData>
+            </a:graphic>
+          </wp:inline>
+        </w:drawing>
+      </w:r>
+    </w:p>
+    <w:p/>
+    <w:p/>
+    <w:p/>
+    <w:p/>
+    <w:p>
+      <w:r>
+        <w:lastRenderedPageBreak/>
+        <w:t>Diagrama de Actividades Productos</w:t>
+      </w:r>
+    </w:p>
+    <w:p>
+      <w:r>
+        <w:rPr>
+          <w:noProof/>
+        </w:rPr>
+        <w:drawing>
+          <wp:inline distT="0" distB="0" distL="0" distR="0" wp14:anchorId="3B39275C" wp14:editId="5BBAAE63">
+            <wp:extent cx="6645910" cy="2740660"/>
+            <wp:effectExtent l="0" t="0" r="2540" b="2540"/>
+            <wp:docPr id="529582139" name="Picture 5" descr="PlantUML Diagram"/>
+            <wp:cNvGraphicFramePr>
+              <a:graphicFrameLocks xmlns:a="http://schemas.openxmlformats.org/drawingml/2006/main" noChangeAspect="1"/>
+            </wp:cNvGraphicFramePr>
+            <a:graphic xmlns:a="http://schemas.openxmlformats.org/drawingml/2006/main">
+              <a:graphicData uri="http://schemas.openxmlformats.org/drawingml/2006/picture">
+                <pic:pic xmlns:pic="http://schemas.openxmlformats.org/drawingml/2006/picture">
+                  <pic:nvPicPr>
+                    <pic:cNvPr id="0" name="Picture 10" descr="PlantUML Diagram"/>
+                    <pic:cNvPicPr>
+                      <a:picLocks noChangeAspect="1" noChangeArrowheads="1"/>
+                    </pic:cNvPicPr>
+                  </pic:nvPicPr>
+                  <pic:blipFill>
+                    <a:blip r:embed="rId41" cstate="print">
+                      <a:extLst>
+                        <a:ext uri="{28A0092B-C50C-407E-A947-70E740481C1C}">
+                          <a14:useLocalDpi xmlns:a14="http://schemas.microsoft.com/office/drawing/2010/main" val="0"/>
+                        </a:ext>
+                      </a:extLst>
+                    </a:blip>
+                    <a:srcRect/>
+                    <a:stretch>
+                      <a:fillRect/>
+                    </a:stretch>
+                  </pic:blipFill>
+                  <pic:spPr bwMode="auto">
+                    <a:xfrm>
+                      <a:off x="0" y="0"/>
+                      <a:ext cx="6645910" cy="2740660"/>
+                    </a:xfrm>
+                    <a:prstGeom prst="rect">
+                      <a:avLst/>
+                    </a:prstGeom>
+                    <a:noFill/>
+                    <a:ln>
+                      <a:noFill/>
+                    </a:ln>
+                  </pic:spPr>
+                </pic:pic>
+              </a:graphicData>
+            </a:graphic>
+          </wp:inline>
+        </w:drawing>
+      </w:r>
+    </w:p>
+    <w:p>
+      <w:r>
+        <w:t>Diagrama de Secuencia Productos</w:t>
+      </w:r>
+    </w:p>
+    <w:p>
+      <w:r>
+        <w:rPr>
+          <w:noProof/>
+        </w:rPr>
+        <w:drawing>
+          <wp:inline distT="0" distB="0" distL="0" distR="0" wp14:anchorId="7C5CAA1E" wp14:editId="6A87CD2B">
+            <wp:extent cx="6645910" cy="5690235"/>
+            <wp:effectExtent l="0" t="0" r="2540" b="5715"/>
+            <wp:docPr id="1732980299" name="Picture 6" descr="PlantUML Diagram"/>
+            <wp:cNvGraphicFramePr>
+              <a:graphicFrameLocks xmlns:a="http://schemas.openxmlformats.org/drawingml/2006/main" noChangeAspect="1"/>
+            </wp:cNvGraphicFramePr>
+            <a:graphic xmlns:a="http://schemas.openxmlformats.org/drawingml/2006/main">
+              <a:graphicData uri="http://schemas.openxmlformats.org/drawingml/2006/picture">
+                <pic:pic xmlns:pic="http://schemas.openxmlformats.org/drawingml/2006/picture">
+                  <pic:nvPicPr>
+                    <pic:cNvPr id="0" name="Picture 12" descr="PlantUML Diagram"/>
+                    <pic:cNvPicPr>
+                      <a:picLocks noChangeAspect="1" noChangeArrowheads="1"/>
+                    </pic:cNvPicPr>
+                  </pic:nvPicPr>
+                  <pic:blipFill>
+                    <a:blip r:embed="rId42">
+                      <a:extLst>
+                        <a:ext uri="{28A0092B-C50C-407E-A947-70E740481C1C}">
+                          <a14:useLocalDpi xmlns:a14="http://schemas.microsoft.com/office/drawing/2010/main" val="0"/>
+                        </a:ext>
+                      </a:extLst>
+                    </a:blip>
+                    <a:srcRect/>
+                    <a:stretch>
+                      <a:fillRect/>
+                    </a:stretch>
+                  </pic:blipFill>
+                  <pic:spPr bwMode="auto">
+                    <a:xfrm>
+                      <a:off x="0" y="0"/>
+                      <a:ext cx="6645910" cy="5690235"/>
+                    </a:xfrm>
+                    <a:prstGeom prst="rect">
+                      <a:avLst/>
+                    </a:prstGeom>
+                    <a:noFill/>
+                    <a:ln>
+                      <a:noFill/>
+                    </a:ln>
+                  </pic:spPr>
+                </pic:pic>
+              </a:graphicData>
+            </a:graphic>
+          </wp:inline>
+        </w:drawing>
+      </w:r>
+    </w:p>
+    <w:p/>
+    <w:p>
+      <w:r>
+        <w:lastRenderedPageBreak/>
+        <w:t>Diagrama de Actividades Promociones</w:t>
+      </w:r>
+    </w:p>
+    <w:p>
+      <w:r>
+        <w:rPr>
+          <w:noProof/>
+        </w:rPr>
+        <w:drawing>
+          <wp:inline distT="0" distB="0" distL="0" distR="0" wp14:anchorId="786F5836" wp14:editId="5607DBA5">
+            <wp:extent cx="5777865" cy="9346314"/>
+            <wp:effectExtent l="0" t="0" r="0" b="7620"/>
+            <wp:docPr id="270331636" name="Picture 10" descr="PlantUML Diagram"/>
+            <wp:cNvGraphicFramePr>
+              <a:graphicFrameLocks xmlns:a="http://schemas.openxmlformats.org/drawingml/2006/main" noChangeAspect="1"/>
+            </wp:cNvGraphicFramePr>
+            <a:graphic xmlns:a="http://schemas.openxmlformats.org/drawingml/2006/main">
+              <a:graphicData uri="http://schemas.openxmlformats.org/drawingml/2006/picture">
+                <pic:pic xmlns:pic="http://schemas.openxmlformats.org/drawingml/2006/picture">
+                  <pic:nvPicPr>
+                    <pic:cNvPr id="0" name="Picture 20" descr="PlantUML Diagram"/>
+                    <pic:cNvPicPr>
+                      <a:picLocks noChangeAspect="1" noChangeArrowheads="1"/>
+                    </pic:cNvPicPr>
+                  </pic:nvPicPr>
+                  <pic:blipFill>
+                    <a:blip r:embed="rId43">
+                      <a:extLst>
+                        <a:ext uri="{28A0092B-C50C-407E-A947-70E740481C1C}">
+                          <a14:useLocalDpi xmlns:a14="http://schemas.microsoft.com/office/drawing/2010/main" val="0"/>
+                        </a:ext>
+                      </a:extLst>
+                    </a:blip>
+                    <a:srcRect/>
+                    <a:stretch>
+                      <a:fillRect/>
+                    </a:stretch>
+                  </pic:blipFill>
+                  <pic:spPr bwMode="auto">
+                    <a:xfrm>
+                      <a:off x="0" y="0"/>
+                      <a:ext cx="5778690" cy="9347649"/>
+                    </a:xfrm>
+                    <a:prstGeom prst="rect">
+                      <a:avLst/>
+                    </a:prstGeom>
+                    <a:noFill/>
+                    <a:ln>
+                      <a:noFill/>
+                    </a:ln>
+                  </pic:spPr>
+                </pic:pic>
+              </a:graphicData>
+            </a:graphic>
+          </wp:inline>
+        </w:drawing>
+      </w:r>
+    </w:p>
+    <w:p>
+      <w:r>
+        <w:lastRenderedPageBreak/>
+        <w:t>Diagrama de Secuencia Promociones</w:t>
+      </w:r>
+    </w:p>
+    <w:p>
+      <w:r>
+        <w:rPr>
+          <w:noProof/>
+        </w:rPr>
+        <w:drawing>
+          <wp:inline distT="0" distB="0" distL="0" distR="0" wp14:anchorId="5618C426" wp14:editId="58746ADE">
+            <wp:extent cx="6645910" cy="6412230"/>
+            <wp:effectExtent l="0" t="0" r="2540" b="7620"/>
+            <wp:docPr id="1597389749" name="Picture 11" descr="PlantUML Diagram"/>
+            <wp:cNvGraphicFramePr>
+              <a:graphicFrameLocks xmlns:a="http://schemas.openxmlformats.org/drawingml/2006/main" noChangeAspect="1"/>
+            </wp:cNvGraphicFramePr>
+            <a:graphic xmlns:a="http://schemas.openxmlformats.org/drawingml/2006/main">
+              <a:graphicData uri="http://schemas.openxmlformats.org/drawingml/2006/picture">
+                <pic:pic xmlns:pic="http://schemas.openxmlformats.org/drawingml/2006/picture">
+                  <pic:nvPicPr>
+                    <pic:cNvPr id="0" name="Picture 22" descr="PlantUML Diagram"/>
+                    <pic:cNvPicPr>
+                      <a:picLocks noChangeAspect="1" noChangeArrowheads="1"/>
+                    </pic:cNvPicPr>
+                  </pic:nvPicPr>
+                  <pic:blipFill>
+                    <a:blip r:embed="rId44">
+                      <a:extLst>
+                        <a:ext uri="{28A0092B-C50C-407E-A947-70E740481C1C}">
+                          <a14:useLocalDpi xmlns:a14="http://schemas.microsoft.com/office/drawing/2010/main" val="0"/>
+                        </a:ext>
+                      </a:extLst>
+                    </a:blip>
+                    <a:srcRect/>
+                    <a:stretch>
+                      <a:fillRect/>
+                    </a:stretch>
+                  </pic:blipFill>
+                  <pic:spPr bwMode="auto">
+                    <a:xfrm>
+                      <a:off x="0" y="0"/>
+                      <a:ext cx="6645910" cy="6412230"/>
+                    </a:xfrm>
+                    <a:prstGeom prst="rect">
+                      <a:avLst/>
+                    </a:prstGeom>
+                    <a:noFill/>
+                    <a:ln>
+                      <a:noFill/>
+                    </a:ln>
+                  </pic:spPr>
+                </pic:pic>
+              </a:graphicData>
+            </a:graphic>
+          </wp:inline>
+        </w:drawing>
+      </w:r>
+    </w:p>
+    <w:p/>
+    <w:p>
+      <w:r>
+        <w:t>Diagrama de Actividades Roles</w:t>
+      </w:r>
+    </w:p>
+    <w:p>
+      <w:r>
+        <w:rPr>
+          <w:noProof/>
+        </w:rPr>
+        <w:lastRenderedPageBreak/>
+        <w:drawing>
+          <wp:inline distT="0" distB="0" distL="0" distR="0" wp14:anchorId="49C1AD19" wp14:editId="1A56C124">
+            <wp:extent cx="5324475" cy="9777730"/>
+            <wp:effectExtent l="0" t="0" r="9525" b="0"/>
+            <wp:docPr id="1544782702" name="Picture 12" descr="PlantUML Diagram"/>
+            <wp:cNvGraphicFramePr>
+              <a:graphicFrameLocks xmlns:a="http://schemas.openxmlformats.org/drawingml/2006/main" noChangeAspect="1"/>
+            </wp:cNvGraphicFramePr>
+            <a:graphic xmlns:a="http://schemas.openxmlformats.org/drawingml/2006/main">
+              <a:graphicData uri="http://schemas.openxmlformats.org/drawingml/2006/picture">
+                <pic:pic xmlns:pic="http://schemas.openxmlformats.org/drawingml/2006/picture">
+                  <pic:nvPicPr>
+                    <pic:cNvPr id="0" name="Picture 24" descr="PlantUML Diagram"/>
+                    <pic:cNvPicPr>
+                      <a:picLocks noChangeAspect="1" noChangeArrowheads="1"/>
+                    </pic:cNvPicPr>
+                  </pic:nvPicPr>
+                  <pic:blipFill>
+                    <a:blip r:embed="rId45">
+                      <a:extLst>
+                        <a:ext uri="{28A0092B-C50C-407E-A947-70E740481C1C}">
+                          <a14:useLocalDpi xmlns:a14="http://schemas.microsoft.com/office/drawing/2010/main" val="0"/>
+                        </a:ext>
+                      </a:extLst>
+                    </a:blip>
+                    <a:srcRect/>
+                    <a:stretch>
+                      <a:fillRect/>
+                    </a:stretch>
+                  </pic:blipFill>
+                  <pic:spPr bwMode="auto">
+                    <a:xfrm>
+                      <a:off x="0" y="0"/>
+                      <a:ext cx="5324475" cy="9777730"/>
+                    </a:xfrm>
+                    <a:prstGeom prst="rect">
+                      <a:avLst/>
+                    </a:prstGeom>
+                    <a:noFill/>
+                    <a:ln>
+                      <a:noFill/>
+                    </a:ln>
+                  </pic:spPr>
+                </pic:pic>
+              </a:graphicData>
+            </a:graphic>
+          </wp:inline>
+        </w:drawing>
+      </w:r>
+    </w:p>
+    <w:p>
+      <w:r>
+        <w:lastRenderedPageBreak/>
+        <w:t>Diagrama de Secuencia Roles</w:t>
+      </w:r>
+    </w:p>
+    <w:p>
+      <w:r>
+        <w:rPr>
+          <w:noProof/>
+        </w:rPr>
+        <w:drawing>
+          <wp:inline distT="0" distB="0" distL="0" distR="0" wp14:anchorId="792D751B" wp14:editId="36513C49">
+            <wp:extent cx="5219700" cy="6597650"/>
+            <wp:effectExtent l="0" t="0" r="0" b="0"/>
+            <wp:docPr id="1375422021" name="Picture 13" descr="PlantUML Diagram"/>
+            <wp:cNvGraphicFramePr>
+              <a:graphicFrameLocks xmlns:a="http://schemas.openxmlformats.org/drawingml/2006/main" noChangeAspect="1"/>
+            </wp:cNvGraphicFramePr>
+            <a:graphic xmlns:a="http://schemas.openxmlformats.org/drawingml/2006/main">
+              <a:graphicData uri="http://schemas.openxmlformats.org/drawingml/2006/picture">
+                <pic:pic xmlns:pic="http://schemas.openxmlformats.org/drawingml/2006/picture">
+                  <pic:nvPicPr>
+                    <pic:cNvPr id="0" name="Picture 26" descr="PlantUML Diagram"/>
+                    <pic:cNvPicPr>
+                      <a:picLocks noChangeAspect="1" noChangeArrowheads="1"/>
+                    </pic:cNvPicPr>
+                  </pic:nvPicPr>
+                  <pic:blipFill>
+                    <a:blip r:embed="rId46">
+                      <a:extLst>
+                        <a:ext uri="{28A0092B-C50C-407E-A947-70E740481C1C}">
+                          <a14:useLocalDpi xmlns:a14="http://schemas.microsoft.com/office/drawing/2010/main" val="0"/>
+                        </a:ext>
+                      </a:extLst>
+                    </a:blip>
+                    <a:srcRect/>
+                    <a:stretch>
+                      <a:fillRect/>
+                    </a:stretch>
+                  </pic:blipFill>
+                  <pic:spPr bwMode="auto">
+                    <a:xfrm>
+                      <a:off x="0" y="0"/>
+                      <a:ext cx="5219700" cy="6597650"/>
+                    </a:xfrm>
+                    <a:prstGeom prst="rect">
+                      <a:avLst/>
+                    </a:prstGeom>
+                    <a:noFill/>
+                    <a:ln>
+                      <a:noFill/>
+                    </a:ln>
+                  </pic:spPr>
+                </pic:pic>
+              </a:graphicData>
+            </a:graphic>
+          </wp:inline>
+        </w:drawing>
+      </w:r>
+    </w:p>
+    <w:p>
+      <w:r>
+        <w:t xml:space="preserve">Diagrama de </w:t>
+      </w:r>
+      <w:r>
+        <w:t>Actividades</w:t>
+      </w:r>
+      <w:r>
+        <w:t xml:space="preserve"> Usuarios</w:t>
+      </w:r>
+    </w:p>
+    <w:p>
+      <w:r>
+        <w:rPr>
+          <w:noProof/>
+        </w:rPr>
+        <w:lastRenderedPageBreak/>
+        <w:drawing>
+          <wp:inline distT="0" distB="0" distL="0" distR="0" wp14:anchorId="06FF0153" wp14:editId="06822BB3">
+            <wp:extent cx="4354830" cy="9777730"/>
+            <wp:effectExtent l="0" t="0" r="7620" b="0"/>
+            <wp:docPr id="1785822812" name="Picture 14" descr="PlantUML Diagram"/>
+            <wp:cNvGraphicFramePr>
+              <a:graphicFrameLocks xmlns:a="http://schemas.openxmlformats.org/drawingml/2006/main" noChangeAspect="1"/>
+            </wp:cNvGraphicFramePr>
+            <a:graphic xmlns:a="http://schemas.openxmlformats.org/drawingml/2006/main">
+              <a:graphicData uri="http://schemas.openxmlformats.org/drawingml/2006/picture">
+                <pic:pic xmlns:pic="http://schemas.openxmlformats.org/drawingml/2006/picture">
+                  <pic:nvPicPr>
+                    <pic:cNvPr id="0" name="Picture 28" descr="PlantUML Diagram"/>
+                    <pic:cNvPicPr>
+                      <a:picLocks noChangeAspect="1" noChangeArrowheads="1"/>
+                    </pic:cNvPicPr>
+                  </pic:nvPicPr>
+                  <pic:blipFill>
+                    <a:blip r:embed="rId47" cstate="print">
+                      <a:extLst>
+                        <a:ext uri="{28A0092B-C50C-407E-A947-70E740481C1C}">
+                          <a14:useLocalDpi xmlns:a14="http://schemas.microsoft.com/office/drawing/2010/main" val="0"/>
+                        </a:ext>
+                      </a:extLst>
+                    </a:blip>
+                    <a:srcRect/>
+                    <a:stretch>
+                      <a:fillRect/>
+                    </a:stretch>
+                  </pic:blipFill>
+                  <pic:spPr bwMode="auto">
+                    <a:xfrm>
+                      <a:off x="0" y="0"/>
+                      <a:ext cx="4354830" cy="9777730"/>
+                    </a:xfrm>
+                    <a:prstGeom prst="rect">
+                      <a:avLst/>
+                    </a:prstGeom>
+                    <a:noFill/>
+                    <a:ln>
+                      <a:noFill/>
+                    </a:ln>
+                  </pic:spPr>
+                </pic:pic>
+              </a:graphicData>
+            </a:graphic>
+          </wp:inline>
+        </w:drawing>
+      </w:r>
+    </w:p>
+    <w:p>
+      <w:r>
+        <w:lastRenderedPageBreak/>
+        <w:t>Diagrama de Secuencia Usuarios</w:t>
+      </w:r>
+    </w:p>
+    <w:p>
+      <w:r>
+        <w:rPr>
+          <w:noProof/>
+        </w:rPr>
+        <w:drawing>
+          <wp:inline distT="0" distB="0" distL="0" distR="0" wp14:anchorId="4220BA96" wp14:editId="2EC9140F">
+            <wp:extent cx="5405181" cy="9188450"/>
+            <wp:effectExtent l="0" t="0" r="5080" b="0"/>
+            <wp:docPr id="995828801" name="Picture 15" descr="PlantUML Diagram"/>
+            <wp:cNvGraphicFramePr>
+              <a:graphicFrameLocks xmlns:a="http://schemas.openxmlformats.org/drawingml/2006/main" noChangeAspect="1"/>
+            </wp:cNvGraphicFramePr>
+            <a:graphic xmlns:a="http://schemas.openxmlformats.org/drawingml/2006/main">
+              <a:graphicData uri="http://schemas.openxmlformats.org/drawingml/2006/picture">
+                <pic:pic xmlns:pic="http://schemas.openxmlformats.org/drawingml/2006/picture">
+                  <pic:nvPicPr>
+                    <pic:cNvPr id="0" name="Picture 30" descr="PlantUML Diagram"/>
+                    <pic:cNvPicPr>
+                      <a:picLocks noChangeAspect="1" noChangeArrowheads="1"/>
+                    </pic:cNvPicPr>
+                  </pic:nvPicPr>
+                  <pic:blipFill>
+                    <a:blip r:embed="rId48">
+                      <a:extLst>
+                        <a:ext uri="{28A0092B-C50C-407E-A947-70E740481C1C}">
+                          <a14:useLocalDpi xmlns:a14="http://schemas.microsoft.com/office/drawing/2010/main" val="0"/>
+                        </a:ext>
+                      </a:extLst>
+                    </a:blip>
+                    <a:srcRect/>
+                    <a:stretch>
+                      <a:fillRect/>
+                    </a:stretch>
+                  </pic:blipFill>
+                  <pic:spPr bwMode="auto">
+                    <a:xfrm>
+                      <a:off x="0" y="0"/>
+                      <a:ext cx="5406133" cy="9190068"/>
+                    </a:xfrm>
+                    <a:prstGeom prst="rect">
+                      <a:avLst/>
+                    </a:prstGeom>
+                    <a:noFill/>
+                    <a:ln>
+                      <a:noFill/>
+                    </a:ln>
+                  </pic:spPr>
+                </pic:pic>
+              </a:graphicData>
+            </a:graphic>
+          </wp:inline>
+        </w:drawing>
+      </w:r>
+    </w:p>
     <w:sectPr>
       <w:pgSz w:w="11906" w:h="16838"/>
       <w:pgMar w:top="720" w:right="720" w:bottom="720" w:left="720" w:header="708" w:footer="708" w:gutter="0"/>
@@ -2338,7 +3020,7 @@
         <v:path o:extrusionok="f" gradientshapeok="t" o:connecttype="rect"/>
         <o:lock v:ext="edit" aspectratio="t"/>
       </v:shapetype>
-      <v:shape id="_x0000_i1058" type="#_x0000_t75" style="width:11.8pt;height:11.8pt" o:bullet="t">
+      <v:shape id="_x0000_i1049" type="#_x0000_t75" style="width:12pt;height:12pt" o:bullet="t">
         <v:imagedata r:id="rId1" o:title="mso5BCF"/>
       </v:shape>
     </w:pict>

</xml_diff>